<commit_message>
Added PacBio Proposal and Review Outline
</commit_message>
<xml_diff>
--- a/PapersForReview.docx
+++ b/PapersForReview.docx
@@ -1,9 +1,10 @@
 
 <file path=word/document.xml><?xml version="1.0" encoding="utf-8"?>
-<w:document xmlns:wpc="http://schemas.microsoft.com/office/word/2010/wordprocessingCanvas" xmlns:cx="http://schemas.microsoft.com/office/drawing/2014/chartex" xmlns:cx1="http://schemas.microsoft.com/office/drawing/2015/9/8/chartex" xmlns:cx2="http://schemas.microsoft.com/office/drawing/2015/10/21/chartex" xmlns:cx3="http://schemas.microsoft.com/office/drawing/2016/5/9/chartex" xmlns:cx4="http://schemas.microsoft.com/office/drawing/2016/5/10/chartex" xmlns:cx5="http://schemas.microsoft.com/office/drawing/2016/5/11/chartex" xmlns:cx6="http://schemas.microsoft.com/office/drawing/2016/5/12/chartex" xmlns:cx7="http://schemas.microsoft.com/office/drawing/2016/5/13/chartex" xmlns:cx8="http://schemas.microsoft.com/office/drawing/2016/5/14/chartex" xmlns:mc="http://schemas.openxmlformats.org/markup-compatibility/2006" xmlns:aink="http://schemas.microsoft.com/office/drawing/2016/ink" xmlns:am3d="http://schemas.microsoft.com/office/drawing/2017/model3d" xmlns:o="urn:schemas-microsoft-com:office:office" xmlns:r="http://schemas.openxmlformats.org/officeDocument/2006/relationships" xmlns:m="http://schemas.openxmlformats.org/officeDocument/2006/math" xmlns:v="urn:schemas-microsoft-com:vml" xmlns:wp14="http://schemas.microsoft.com/office/word/2010/wordprocessingDrawing" xmlns:wp="http://schemas.openxmlformats.org/drawingml/2006/wordprocessingDrawing" xmlns:w10="urn:schemas-microsoft-com:office:word" xmlns:w="http://schemas.openxmlformats.org/wordprocessingml/2006/main" xmlns:w14="http://schemas.microsoft.com/office/word/2010/wordml" xmlns:w15="http://schemas.microsoft.com/office/word/2012/wordml" xmlns:w16cid="http://schemas.microsoft.com/office/word/2016/wordml/cid" xmlns:w16se="http://schemas.microsoft.com/office/word/2015/wordml/symex" xmlns:wpg="http://schemas.microsoft.com/office/word/2010/wordprocessingGroup" xmlns:wpi="http://schemas.microsoft.com/office/word/2010/wordprocessingInk" xmlns:wne="http://schemas.microsoft.com/office/word/2006/wordml" xmlns:wps="http://schemas.microsoft.com/office/word/2010/wordprocessingShape" mc:Ignorable="w14 w15 w16se w16cid wp14">
+<w:document xmlns:wpc="http://schemas.microsoft.com/office/word/2010/wordprocessingCanvas" xmlns:cx="http://schemas.microsoft.com/office/drawing/2014/chartex" xmlns:cx1="http://schemas.microsoft.com/office/drawing/2015/9/8/chartex" xmlns:cx2="http://schemas.microsoft.com/office/drawing/2015/10/21/chartex" xmlns:cx3="http://schemas.microsoft.com/office/drawing/2016/5/9/chartex" xmlns:cx4="http://schemas.microsoft.com/office/drawing/2016/5/10/chartex" xmlns:cx5="http://schemas.microsoft.com/office/drawing/2016/5/11/chartex" xmlns:cx6="http://schemas.microsoft.com/office/drawing/2016/5/12/chartex" xmlns:cx7="http://schemas.microsoft.com/office/drawing/2016/5/13/chartex" xmlns:cx8="http://schemas.microsoft.com/office/drawing/2016/5/14/chartex" xmlns:mc="http://schemas.openxmlformats.org/markup-compatibility/2006" xmlns:aink="http://schemas.microsoft.com/office/drawing/2016/ink" xmlns:am3d="http://schemas.microsoft.com/office/drawing/2017/model3d" xmlns:o="urn:schemas-microsoft-com:office:office" xmlns:r="http://schemas.openxmlformats.org/officeDocument/2006/relationships" xmlns:m="http://schemas.openxmlformats.org/officeDocument/2006/math" xmlns:v="urn:schemas-microsoft-com:vml" xmlns:wp14="http://schemas.microsoft.com/office/word/2010/wordprocessingDrawing" xmlns:wp="http://schemas.openxmlformats.org/drawingml/2006/wordprocessingDrawing" xmlns:w10="urn:schemas-microsoft-com:office:word" xmlns:w="http://schemas.openxmlformats.org/wordprocessingml/2006/main" xmlns:w14="http://schemas.microsoft.com/office/word/2010/wordml" xmlns:w15="http://schemas.microsoft.com/office/word/2012/wordml" xmlns:w16cex="http://schemas.microsoft.com/office/word/2018/wordml/cex" xmlns:w16cid="http://schemas.microsoft.com/office/word/2016/wordml/cid" xmlns:w16="http://schemas.microsoft.com/office/word/2018/wordml" xmlns:w16se="http://schemas.microsoft.com/office/word/2015/wordml/symex" xmlns:wpg="http://schemas.microsoft.com/office/word/2010/wordprocessingGroup" xmlns:wpi="http://schemas.microsoft.com/office/word/2010/wordprocessingInk" xmlns:wne="http://schemas.microsoft.com/office/word/2006/wordml" xmlns:wps="http://schemas.microsoft.com/office/word/2010/wordprocessingShape" mc:Ignorable="w14 w15 w16se w16cid w16 w16cex wp14">
   <w:body>
     <w:p>
       <w:pPr>
+        <w:spacing w:line="240" w:lineRule="auto"/>
         <w:rPr>
           <w:rFonts w:ascii="Times New Roman" w:hAnsi="Times New Roman" w:cs="Times New Roman"/>
           <w:b/>
@@ -20,6 +21,841 @@
         </w:rPr>
         <w:t xml:space="preserve">Papers </w:t>
       </w:r>
+      <w:r>
+        <w:rPr>
+          <w:rFonts w:ascii="Times New Roman" w:hAnsi="Times New Roman" w:cs="Times New Roman"/>
+          <w:b/>
+          <w:sz w:val="24"/>
+          <w:szCs w:val="24"/>
+        </w:rPr>
+        <w:t xml:space="preserve">for Review </w:t>
+      </w:r>
+    </w:p>
+    <w:p>
+      <w:pPr>
+        <w:spacing w:line="240" w:lineRule="auto"/>
+        <w:rPr>
+          <w:rFonts w:ascii="Times New Roman" w:hAnsi="Times New Roman" w:cs="Times New Roman"/>
+          <w:b/>
+          <w:sz w:val="24"/>
+          <w:szCs w:val="24"/>
+        </w:rPr>
+      </w:pPr>
+    </w:p>
+    <w:p>
+      <w:pPr>
+        <w:spacing w:line="240" w:lineRule="auto"/>
+        <w:rPr>
+          <w:rFonts w:ascii="Times New Roman" w:hAnsi="Times New Roman" w:cs="Times New Roman"/>
+          <w:b/>
+          <w:sz w:val="24"/>
+          <w:szCs w:val="24"/>
+        </w:rPr>
+      </w:pPr>
+      <w:r>
+        <w:rPr>
+          <w:rFonts w:ascii="Times New Roman" w:hAnsi="Times New Roman" w:cs="Times New Roman"/>
+          <w:b/>
+          <w:i/>
+          <w:iCs/>
+          <w:sz w:val="24"/>
+          <w:szCs w:val="24"/>
+        </w:rPr>
+        <w:t xml:space="preserve">Genome sequencing and population genomics in non-model organisms </w:t>
+      </w:r>
+    </w:p>
+    <w:p>
+      <w:pPr>
+        <w:spacing w:line="240" w:lineRule="auto"/>
+        <w:rPr>
+          <w:rFonts w:ascii="Times New Roman" w:hAnsi="Times New Roman" w:cs="Times New Roman"/>
+          <w:b/>
+          <w:sz w:val="24"/>
+          <w:szCs w:val="24"/>
+        </w:rPr>
+      </w:pPr>
+      <w:r>
+        <w:rPr>
+          <w:rFonts w:ascii="Times New Roman" w:hAnsi="Times New Roman" w:cs="Times New Roman"/>
+          <w:b/>
+          <w:sz w:val="24"/>
+          <w:szCs w:val="24"/>
+        </w:rPr>
+        <w:t xml:space="preserve">Hans </w:t>
+      </w:r>
+      <w:proofErr w:type="spellStart"/>
+      <w:r>
+        <w:rPr>
+          <w:rFonts w:ascii="Times New Roman" w:hAnsi="Times New Roman" w:cs="Times New Roman"/>
+          <w:b/>
+          <w:sz w:val="24"/>
+          <w:szCs w:val="24"/>
+        </w:rPr>
+        <w:t>Ellegren</w:t>
+      </w:r>
+      <w:proofErr w:type="spellEnd"/>
+    </w:p>
+    <w:p>
+      <w:pPr>
+        <w:spacing w:line="240" w:lineRule="auto"/>
+        <w:rPr>
+          <w:rFonts w:ascii="Times New Roman" w:hAnsi="Times New Roman" w:cs="Times New Roman"/>
+          <w:b/>
+          <w:sz w:val="24"/>
+          <w:szCs w:val="24"/>
+        </w:rPr>
+      </w:pPr>
+      <w:proofErr w:type="gramStart"/>
+      <w:r>
+        <w:rPr>
+          <w:rFonts w:ascii="Times New Roman" w:hAnsi="Times New Roman" w:cs="Times New Roman"/>
+          <w:b/>
+          <w:sz w:val="24"/>
+          <w:szCs w:val="24"/>
+        </w:rPr>
+        <w:t>Review ,</w:t>
+      </w:r>
+      <w:proofErr w:type="gramEnd"/>
+      <w:r>
+        <w:rPr>
+          <w:rFonts w:ascii="Times New Roman" w:hAnsi="Times New Roman" w:cs="Times New Roman"/>
+          <w:b/>
+          <w:sz w:val="24"/>
+          <w:szCs w:val="24"/>
+        </w:rPr>
+        <w:t xml:space="preserve"> 2014</w:t>
+      </w:r>
+    </w:p>
+    <w:p>
+      <w:pPr>
+        <w:spacing w:line="240" w:lineRule="auto"/>
+        <w:rPr>
+          <w:rFonts w:ascii="Times New Roman" w:hAnsi="Times New Roman" w:cs="Times New Roman"/>
+          <w:b/>
+          <w:sz w:val="24"/>
+          <w:szCs w:val="24"/>
+        </w:rPr>
+      </w:pPr>
+    </w:p>
+    <w:p>
+      <w:pPr>
+        <w:spacing w:line="240" w:lineRule="auto"/>
+        <w:rPr>
+          <w:rFonts w:ascii="Times New Roman" w:hAnsi="Times New Roman" w:cs="Times New Roman"/>
+          <w:b/>
+          <w:sz w:val="24"/>
+          <w:szCs w:val="24"/>
+        </w:rPr>
+      </w:pPr>
+      <w:r>
+        <w:rPr>
+          <w:rFonts w:ascii="Times New Roman" w:hAnsi="Times New Roman" w:cs="Times New Roman"/>
+          <w:b/>
+          <w:sz w:val="24"/>
+          <w:szCs w:val="24"/>
+        </w:rPr>
+        <w:t>“The Omics Era of biology”</w:t>
+      </w:r>
+    </w:p>
+    <w:p>
+      <w:pPr>
+        <w:pStyle w:val="ListParagraph"/>
+        <w:numPr>
+          <w:ilvl w:val="0"/>
+          <w:numId w:val="2"/>
+        </w:numPr>
+        <w:spacing w:line="240" w:lineRule="auto"/>
+        <w:rPr>
+          <w:rFonts w:ascii="Times New Roman" w:hAnsi="Times New Roman" w:cs="Times New Roman"/>
+          <w:b/>
+          <w:sz w:val="24"/>
+          <w:szCs w:val="24"/>
+        </w:rPr>
+      </w:pPr>
+      <w:r>
+        <w:rPr>
+          <w:rFonts w:ascii="Times New Roman" w:hAnsi="Times New Roman" w:cs="Times New Roman"/>
+          <w:bCs/>
+          <w:sz w:val="24"/>
+          <w:szCs w:val="24"/>
+        </w:rPr>
+        <w:t xml:space="preserve">Three major </w:t>
+      </w:r>
+      <w:r>
+        <w:rPr>
+          <w:rFonts w:ascii="Times New Roman" w:hAnsi="Times New Roman" w:cs="Times New Roman"/>
+          <w:bCs/>
+          <w:sz w:val="24"/>
+          <w:szCs w:val="24"/>
+        </w:rPr>
+        <w:t>developments</w:t>
+      </w:r>
+      <w:r>
+        <w:rPr>
+          <w:rFonts w:ascii="Times New Roman" w:hAnsi="Times New Roman" w:cs="Times New Roman"/>
+          <w:bCs/>
+          <w:sz w:val="24"/>
+          <w:szCs w:val="24"/>
+        </w:rPr>
+        <w:t xml:space="preserve"> in past century: the modern synthesis, emergence of molecular biology, and the “omics” era. 30-year intervals. Start of genomics was 1990s. </w:t>
+      </w:r>
+    </w:p>
+    <w:p>
+      <w:pPr>
+        <w:pStyle w:val="ListParagraph"/>
+        <w:numPr>
+          <w:ilvl w:val="0"/>
+          <w:numId w:val="2"/>
+        </w:numPr>
+        <w:spacing w:line="240" w:lineRule="auto"/>
+        <w:rPr>
+          <w:rFonts w:ascii="Times New Roman" w:hAnsi="Times New Roman" w:cs="Times New Roman"/>
+          <w:b/>
+          <w:sz w:val="24"/>
+          <w:szCs w:val="24"/>
+        </w:rPr>
+      </w:pPr>
+      <w:r>
+        <w:rPr>
+          <w:rFonts w:ascii="Times New Roman" w:hAnsi="Times New Roman" w:cs="Times New Roman"/>
+          <w:bCs/>
+          <w:sz w:val="24"/>
+          <w:szCs w:val="24"/>
+        </w:rPr>
+        <w:t>Study of complete repertoire of traits = behaviourome and phenome</w:t>
+      </w:r>
+    </w:p>
+    <w:p>
+      <w:pPr>
+        <w:spacing w:line="240" w:lineRule="auto"/>
+        <w:rPr>
+          <w:rFonts w:ascii="Times New Roman" w:hAnsi="Times New Roman" w:cs="Times New Roman"/>
+          <w:b/>
+          <w:sz w:val="24"/>
+          <w:szCs w:val="24"/>
+        </w:rPr>
+      </w:pPr>
+      <w:r>
+        <w:rPr>
+          <w:rFonts w:ascii="Times New Roman" w:hAnsi="Times New Roman" w:cs="Times New Roman"/>
+          <w:b/>
+          <w:sz w:val="24"/>
+          <w:szCs w:val="24"/>
+        </w:rPr>
+        <w:t>“Status of genome sequences”</w:t>
+      </w:r>
+    </w:p>
+    <w:p>
+      <w:pPr>
+        <w:pStyle w:val="ListParagraph"/>
+        <w:numPr>
+          <w:ilvl w:val="0"/>
+          <w:numId w:val="3"/>
+        </w:numPr>
+        <w:spacing w:line="240" w:lineRule="auto"/>
+        <w:rPr>
+          <w:rFonts w:ascii="Times New Roman" w:hAnsi="Times New Roman" w:cs="Times New Roman"/>
+          <w:bCs/>
+          <w:sz w:val="24"/>
+          <w:szCs w:val="24"/>
+        </w:rPr>
+      </w:pPr>
+      <w:r>
+        <w:rPr>
+          <w:rFonts w:ascii="Times New Roman" w:hAnsi="Times New Roman" w:cs="Times New Roman"/>
+          <w:bCs/>
+          <w:sz w:val="24"/>
+          <w:szCs w:val="24"/>
+        </w:rPr>
+        <w:t xml:space="preserve">Accumulation of genome sequences of wild species to use genome information for ecology and evolution. </w:t>
+      </w:r>
+    </w:p>
+    <w:p>
+      <w:pPr>
+        <w:pStyle w:val="ListParagraph"/>
+        <w:numPr>
+          <w:ilvl w:val="0"/>
+          <w:numId w:val="3"/>
+        </w:numPr>
+        <w:spacing w:line="240" w:lineRule="auto"/>
+        <w:rPr>
+          <w:rFonts w:ascii="Times New Roman" w:hAnsi="Times New Roman" w:cs="Times New Roman"/>
+          <w:bCs/>
+          <w:sz w:val="24"/>
+          <w:szCs w:val="24"/>
+        </w:rPr>
+      </w:pPr>
+      <w:r>
+        <w:rPr>
+          <w:rFonts w:ascii="Times New Roman" w:hAnsi="Times New Roman" w:cs="Times New Roman"/>
+          <w:bCs/>
+          <w:sz w:val="24"/>
+          <w:szCs w:val="24"/>
+        </w:rPr>
+        <w:t xml:space="preserve">Genome sequences include transposable elements, tandem arrays of similar sequence (centromeres and telomers), and other deviant structures that are resistant to being sequenced. </w:t>
+      </w:r>
+    </w:p>
+    <w:p>
+      <w:pPr>
+        <w:pStyle w:val="ListParagraph"/>
+        <w:numPr>
+          <w:ilvl w:val="0"/>
+          <w:numId w:val="3"/>
+        </w:numPr>
+        <w:spacing w:line="240" w:lineRule="auto"/>
+        <w:rPr>
+          <w:rFonts w:ascii="Times New Roman" w:hAnsi="Times New Roman" w:cs="Times New Roman"/>
+          <w:bCs/>
+          <w:sz w:val="24"/>
+          <w:szCs w:val="24"/>
+        </w:rPr>
+      </w:pPr>
+      <w:r>
+        <w:rPr>
+          <w:rFonts w:ascii="Times New Roman" w:hAnsi="Times New Roman" w:cs="Times New Roman"/>
+          <w:bCs/>
+          <w:sz w:val="24"/>
+          <w:szCs w:val="24"/>
+        </w:rPr>
+        <w:t xml:space="preserve">Understand the inference that a “whole genome sequence” actually means DNA sequence currently obtainable. </w:t>
+      </w:r>
+    </w:p>
+    <w:p>
+      <w:pPr>
+        <w:pStyle w:val="ListParagraph"/>
+        <w:numPr>
+          <w:ilvl w:val="0"/>
+          <w:numId w:val="3"/>
+        </w:numPr>
+        <w:spacing w:line="240" w:lineRule="auto"/>
+        <w:rPr>
+          <w:rFonts w:ascii="Times New Roman" w:hAnsi="Times New Roman" w:cs="Times New Roman"/>
+          <w:bCs/>
+          <w:sz w:val="24"/>
+          <w:szCs w:val="24"/>
+        </w:rPr>
+      </w:pPr>
+      <w:r>
+        <w:rPr>
+          <w:rFonts w:ascii="Times New Roman" w:hAnsi="Times New Roman" w:cs="Times New Roman"/>
+          <w:bCs/>
+          <w:sz w:val="24"/>
+          <w:szCs w:val="24"/>
+        </w:rPr>
+        <w:t>More repetitive = more difficult</w:t>
+      </w:r>
+    </w:p>
+    <w:p>
+      <w:pPr>
+        <w:spacing w:line="240" w:lineRule="auto"/>
+        <w:rPr>
+          <w:rFonts w:ascii="Times New Roman" w:hAnsi="Times New Roman" w:cs="Times New Roman"/>
+          <w:b/>
+          <w:sz w:val="24"/>
+          <w:szCs w:val="24"/>
+        </w:rPr>
+      </w:pPr>
+      <w:r>
+        <w:rPr>
+          <w:rFonts w:ascii="Times New Roman" w:hAnsi="Times New Roman" w:cs="Times New Roman"/>
+          <w:b/>
+          <w:sz w:val="24"/>
+          <w:szCs w:val="24"/>
+        </w:rPr>
+        <w:t>“Example of progress: avian genome sequences”</w:t>
+      </w:r>
+    </w:p>
+    <w:p>
+      <w:pPr>
+        <w:pStyle w:val="ListParagraph"/>
+        <w:numPr>
+          <w:ilvl w:val="0"/>
+          <w:numId w:val="4"/>
+        </w:numPr>
+        <w:spacing w:line="240" w:lineRule="auto"/>
+        <w:rPr>
+          <w:rFonts w:ascii="Times New Roman" w:hAnsi="Times New Roman" w:cs="Times New Roman"/>
+          <w:b/>
+          <w:sz w:val="24"/>
+          <w:szCs w:val="24"/>
+        </w:rPr>
+      </w:pPr>
+      <w:r>
+        <w:rPr>
+          <w:rFonts w:ascii="Times New Roman" w:hAnsi="Times New Roman" w:cs="Times New Roman"/>
+          <w:bCs/>
+          <w:sz w:val="24"/>
+          <w:szCs w:val="24"/>
+        </w:rPr>
+        <w:t xml:space="preserve">Contig building is the core of shotgun sequencing, </w:t>
+      </w:r>
+    </w:p>
+    <w:p>
+      <w:pPr>
+        <w:pStyle w:val="ListParagraph"/>
+        <w:numPr>
+          <w:ilvl w:val="0"/>
+          <w:numId w:val="4"/>
+        </w:numPr>
+        <w:spacing w:line="240" w:lineRule="auto"/>
+        <w:rPr>
+          <w:rFonts w:ascii="Times New Roman" w:hAnsi="Times New Roman" w:cs="Times New Roman"/>
+          <w:b/>
+          <w:sz w:val="24"/>
+          <w:szCs w:val="24"/>
+        </w:rPr>
+      </w:pPr>
+      <w:r>
+        <w:rPr>
+          <w:rFonts w:ascii="Times New Roman" w:hAnsi="Times New Roman" w:cs="Times New Roman"/>
+          <w:bCs/>
+          <w:sz w:val="24"/>
+          <w:szCs w:val="24"/>
+        </w:rPr>
+        <w:t>Merging contigs into scaffolds in high-throughput sequencing uses info from read-pairs</w:t>
+      </w:r>
+    </w:p>
+    <w:p>
+      <w:pPr>
+        <w:pStyle w:val="ListParagraph"/>
+        <w:numPr>
+          <w:ilvl w:val="0"/>
+          <w:numId w:val="4"/>
+        </w:numPr>
+        <w:spacing w:line="240" w:lineRule="auto"/>
+        <w:rPr>
+          <w:rFonts w:ascii="Times New Roman" w:hAnsi="Times New Roman" w:cs="Times New Roman"/>
+          <w:b/>
+          <w:sz w:val="24"/>
+          <w:szCs w:val="24"/>
+        </w:rPr>
+      </w:pPr>
+      <w:r>
+        <w:rPr>
+          <w:rFonts w:ascii="Times New Roman" w:hAnsi="Times New Roman" w:cs="Times New Roman"/>
+          <w:bCs/>
+          <w:sz w:val="24"/>
+          <w:szCs w:val="24"/>
+        </w:rPr>
+        <w:t xml:space="preserve">Scaffolding is a problem when both ends are repetitive DNA. </w:t>
+      </w:r>
+    </w:p>
+    <w:p>
+      <w:pPr>
+        <w:spacing w:line="240" w:lineRule="auto"/>
+        <w:rPr>
+          <w:rFonts w:ascii="Times New Roman" w:hAnsi="Times New Roman" w:cs="Times New Roman"/>
+          <w:b/>
+          <w:sz w:val="24"/>
+          <w:szCs w:val="24"/>
+        </w:rPr>
+      </w:pPr>
+      <w:r>
+        <w:rPr>
+          <w:rFonts w:ascii="Times New Roman" w:hAnsi="Times New Roman" w:cs="Times New Roman"/>
+          <w:b/>
+          <w:sz w:val="24"/>
+          <w:szCs w:val="24"/>
+        </w:rPr>
+        <w:t>“Genome sequences and evolutionary genetics”</w:t>
+      </w:r>
+    </w:p>
+    <w:p>
+      <w:pPr>
+        <w:pStyle w:val="ListParagraph"/>
+        <w:numPr>
+          <w:ilvl w:val="0"/>
+          <w:numId w:val="5"/>
+        </w:numPr>
+        <w:spacing w:line="240" w:lineRule="auto"/>
+        <w:rPr>
+          <w:rFonts w:ascii="Times New Roman" w:hAnsi="Times New Roman" w:cs="Times New Roman"/>
+          <w:bCs/>
+          <w:sz w:val="24"/>
+          <w:szCs w:val="24"/>
+        </w:rPr>
+      </w:pPr>
+      <w:r>
+        <w:rPr>
+          <w:rFonts w:ascii="Times New Roman" w:hAnsi="Times New Roman" w:cs="Times New Roman"/>
+          <w:bCs/>
+          <w:sz w:val="24"/>
+          <w:szCs w:val="24"/>
+        </w:rPr>
+        <w:t xml:space="preserve">Linkage between advantageous allele and deleterious allele in neighboring alleles hinders spread of favorable variant. </w:t>
+      </w:r>
+    </w:p>
+    <w:p>
+      <w:pPr>
+        <w:pStyle w:val="ListParagraph"/>
+        <w:numPr>
+          <w:ilvl w:val="0"/>
+          <w:numId w:val="5"/>
+        </w:numPr>
+        <w:spacing w:line="240" w:lineRule="auto"/>
+        <w:rPr>
+          <w:rFonts w:ascii="Times New Roman" w:hAnsi="Times New Roman" w:cs="Times New Roman"/>
+          <w:bCs/>
+          <w:sz w:val="24"/>
+          <w:szCs w:val="24"/>
+        </w:rPr>
+      </w:pPr>
+      <w:r>
+        <w:rPr>
+          <w:rFonts w:ascii="Times New Roman" w:hAnsi="Times New Roman" w:cs="Times New Roman"/>
+          <w:bCs/>
+          <w:sz w:val="24"/>
+          <w:szCs w:val="24"/>
+        </w:rPr>
+        <w:t xml:space="preserve">Recombination rate is high = focal loci is less vulnerable to opposing forces. </w:t>
+      </w:r>
+    </w:p>
+    <w:p>
+      <w:pPr>
+        <w:pStyle w:val="ListParagraph"/>
+        <w:numPr>
+          <w:ilvl w:val="0"/>
+          <w:numId w:val="5"/>
+        </w:numPr>
+        <w:spacing w:line="240" w:lineRule="auto"/>
+        <w:rPr>
+          <w:rFonts w:ascii="Times New Roman" w:hAnsi="Times New Roman" w:cs="Times New Roman"/>
+          <w:bCs/>
+          <w:sz w:val="24"/>
+          <w:szCs w:val="24"/>
+        </w:rPr>
+      </w:pPr>
+      <w:r>
+        <w:rPr>
+          <w:rFonts w:ascii="Times New Roman" w:hAnsi="Times New Roman" w:cs="Times New Roman"/>
+          <w:bCs/>
+          <w:sz w:val="24"/>
+          <w:szCs w:val="24"/>
+        </w:rPr>
+        <w:t xml:space="preserve">SO adaptive evolution should be higher at sites with higher recombination rates </w:t>
+      </w:r>
+    </w:p>
+    <w:p>
+      <w:pPr>
+        <w:pStyle w:val="ListParagraph"/>
+        <w:numPr>
+          <w:ilvl w:val="0"/>
+          <w:numId w:val="5"/>
+        </w:numPr>
+        <w:spacing w:line="240" w:lineRule="auto"/>
+        <w:rPr>
+          <w:rFonts w:ascii="Times New Roman" w:hAnsi="Times New Roman" w:cs="Times New Roman"/>
+          <w:bCs/>
+          <w:sz w:val="24"/>
+          <w:szCs w:val="24"/>
+        </w:rPr>
+      </w:pPr>
+      <w:r>
+        <w:rPr>
+          <w:rFonts w:ascii="Times New Roman" w:hAnsi="Times New Roman" w:cs="Times New Roman"/>
+          <w:bCs/>
+          <w:sz w:val="24"/>
+          <w:szCs w:val="24"/>
+        </w:rPr>
+        <w:t xml:space="preserve">GC biased gene conversion… genomic region with higher recombination should have higher GC content. Stronger in larger populations. </w:t>
+      </w:r>
+    </w:p>
+    <w:p>
+      <w:pPr>
+        <w:spacing w:line="240" w:lineRule="auto"/>
+        <w:rPr>
+          <w:rFonts w:ascii="Times New Roman" w:hAnsi="Times New Roman" w:cs="Times New Roman"/>
+          <w:b/>
+          <w:sz w:val="24"/>
+          <w:szCs w:val="24"/>
+        </w:rPr>
+      </w:pPr>
+      <w:r>
+        <w:rPr>
+          <w:rFonts w:ascii="Times New Roman" w:hAnsi="Times New Roman" w:cs="Times New Roman"/>
+          <w:b/>
+          <w:sz w:val="24"/>
+          <w:szCs w:val="24"/>
+        </w:rPr>
+        <w:t>“Comparative genomics and molecular evolution”</w:t>
+      </w:r>
+    </w:p>
+    <w:p>
+      <w:pPr>
+        <w:pStyle w:val="ListParagraph"/>
+        <w:numPr>
+          <w:ilvl w:val="0"/>
+          <w:numId w:val="7"/>
+        </w:numPr>
+        <w:rPr>
+          <w:rFonts w:ascii="Times New Roman" w:hAnsi="Times New Roman" w:cs="Times New Roman"/>
+          <w:bCs/>
+          <w:sz w:val="24"/>
+          <w:szCs w:val="24"/>
+        </w:rPr>
+      </w:pPr>
+      <w:r>
+        <w:rPr>
+          <w:rFonts w:ascii="Times New Roman" w:hAnsi="Times New Roman" w:cs="Times New Roman"/>
+          <w:bCs/>
+          <w:sz w:val="24"/>
+          <w:szCs w:val="24"/>
+        </w:rPr>
+        <w:t>Purifying selection reduces genetic diversity, both at sites under direct selection and at linked neutral sites</w:t>
+      </w:r>
+      <w:r>
+        <w:rPr>
+          <w:rFonts w:ascii="Times New Roman" w:hAnsi="Times New Roman" w:cs="Times New Roman"/>
+          <w:bCs/>
+          <w:sz w:val="24"/>
+          <w:szCs w:val="24"/>
+        </w:rPr>
+        <w:t xml:space="preserve"> (</w:t>
+      </w:r>
+      <w:r>
+        <w:rPr>
+          <w:rFonts w:ascii="Times New Roman" w:hAnsi="Times New Roman" w:cs="Times New Roman"/>
+          <w:bCs/>
+          <w:i/>
+          <w:iCs/>
+          <w:sz w:val="24"/>
+          <w:szCs w:val="24"/>
+        </w:rPr>
+        <w:t>The Effect of Strong Purifying Selection on Genetic Diversity</w:t>
+      </w:r>
+      <w:r>
+        <w:rPr>
+          <w:rFonts w:ascii="Times New Roman" w:hAnsi="Times New Roman" w:cs="Times New Roman"/>
+          <w:bCs/>
+          <w:sz w:val="24"/>
+          <w:szCs w:val="24"/>
+        </w:rPr>
+        <w:t>)</w:t>
+      </w:r>
+    </w:p>
+    <w:p>
+      <w:pPr>
+        <w:pStyle w:val="ListParagraph"/>
+        <w:numPr>
+          <w:ilvl w:val="0"/>
+          <w:numId w:val="7"/>
+        </w:numPr>
+        <w:rPr>
+          <w:rFonts w:ascii="Times New Roman" w:hAnsi="Times New Roman" w:cs="Times New Roman"/>
+          <w:bCs/>
+          <w:sz w:val="24"/>
+          <w:szCs w:val="24"/>
+        </w:rPr>
+      </w:pPr>
+      <w:r>
+        <w:rPr>
+          <w:rFonts w:ascii="Times New Roman" w:hAnsi="Times New Roman" w:cs="Times New Roman"/>
+          <w:bCs/>
+          <w:sz w:val="24"/>
+          <w:szCs w:val="24"/>
+        </w:rPr>
+        <w:t xml:space="preserve">Scaled selection coefficients are higher = larger fraction of genome conserved. </w:t>
+      </w:r>
+    </w:p>
+    <w:p>
+      <w:pPr>
+        <w:rPr>
+          <w:rFonts w:ascii="Times New Roman" w:hAnsi="Times New Roman" w:cs="Times New Roman"/>
+          <w:b/>
+          <w:sz w:val="24"/>
+          <w:szCs w:val="24"/>
+        </w:rPr>
+      </w:pPr>
+    </w:p>
+    <w:p>
+      <w:pPr>
+        <w:rPr>
+          <w:rFonts w:ascii="Times New Roman" w:hAnsi="Times New Roman" w:cs="Times New Roman"/>
+          <w:b/>
+          <w:sz w:val="24"/>
+          <w:szCs w:val="24"/>
+        </w:rPr>
+      </w:pPr>
+    </w:p>
+    <w:p>
+      <w:pPr>
+        <w:rPr>
+          <w:rFonts w:ascii="Times New Roman" w:hAnsi="Times New Roman" w:cs="Times New Roman"/>
+          <w:b/>
+          <w:sz w:val="24"/>
+          <w:szCs w:val="24"/>
+        </w:rPr>
+      </w:pPr>
+    </w:p>
+    <w:p>
+      <w:pPr>
+        <w:rPr>
+          <w:rFonts w:ascii="Times New Roman" w:hAnsi="Times New Roman" w:cs="Times New Roman"/>
+          <w:b/>
+          <w:sz w:val="24"/>
+          <w:szCs w:val="24"/>
+        </w:rPr>
+      </w:pPr>
+    </w:p>
+    <w:p>
+      <w:pPr>
+        <w:rPr>
+          <w:rFonts w:ascii="Times New Roman" w:hAnsi="Times New Roman" w:cs="Times New Roman"/>
+          <w:b/>
+          <w:sz w:val="24"/>
+          <w:szCs w:val="24"/>
+        </w:rPr>
+      </w:pPr>
+    </w:p>
+    <w:p>
+      <w:pPr>
+        <w:rPr>
+          <w:rFonts w:ascii="Times New Roman" w:hAnsi="Times New Roman" w:cs="Times New Roman"/>
+          <w:b/>
+          <w:sz w:val="24"/>
+          <w:szCs w:val="24"/>
+        </w:rPr>
+      </w:pPr>
+    </w:p>
+    <w:p>
+      <w:pPr>
+        <w:rPr>
+          <w:rFonts w:ascii="Times New Roman" w:hAnsi="Times New Roman" w:cs="Times New Roman"/>
+          <w:b/>
+          <w:sz w:val="24"/>
+          <w:szCs w:val="24"/>
+        </w:rPr>
+      </w:pPr>
+    </w:p>
+    <w:p>
+      <w:pPr>
+        <w:rPr>
+          <w:rFonts w:ascii="Times New Roman" w:hAnsi="Times New Roman" w:cs="Times New Roman"/>
+          <w:b/>
+          <w:sz w:val="24"/>
+          <w:szCs w:val="24"/>
+        </w:rPr>
+      </w:pPr>
+    </w:p>
+    <w:p>
+      <w:pPr>
+        <w:rPr>
+          <w:rFonts w:ascii="Times New Roman" w:hAnsi="Times New Roman" w:cs="Times New Roman"/>
+          <w:b/>
+          <w:sz w:val="24"/>
+          <w:szCs w:val="24"/>
+        </w:rPr>
+      </w:pPr>
+    </w:p>
+    <w:p>
+      <w:pPr>
+        <w:rPr>
+          <w:rFonts w:ascii="Times New Roman" w:hAnsi="Times New Roman" w:cs="Times New Roman"/>
+          <w:b/>
+          <w:sz w:val="24"/>
+          <w:szCs w:val="24"/>
+        </w:rPr>
+      </w:pPr>
+    </w:p>
+    <w:p>
+      <w:pPr>
+        <w:rPr>
+          <w:rFonts w:ascii="Times New Roman" w:hAnsi="Times New Roman" w:cs="Times New Roman"/>
+          <w:b/>
+          <w:sz w:val="24"/>
+          <w:szCs w:val="24"/>
+        </w:rPr>
+      </w:pPr>
+    </w:p>
+    <w:p>
+      <w:pPr>
+        <w:rPr>
+          <w:rFonts w:ascii="Times New Roman" w:hAnsi="Times New Roman" w:cs="Times New Roman"/>
+          <w:b/>
+          <w:sz w:val="24"/>
+          <w:szCs w:val="24"/>
+        </w:rPr>
+      </w:pPr>
+    </w:p>
+    <w:p>
+      <w:pPr>
+        <w:rPr>
+          <w:rFonts w:ascii="Times New Roman" w:hAnsi="Times New Roman" w:cs="Times New Roman"/>
+          <w:b/>
+          <w:sz w:val="24"/>
+          <w:szCs w:val="24"/>
+        </w:rPr>
+      </w:pPr>
+    </w:p>
+    <w:p>
+      <w:pPr>
+        <w:rPr>
+          <w:rFonts w:ascii="Times New Roman" w:hAnsi="Times New Roman" w:cs="Times New Roman"/>
+          <w:b/>
+          <w:sz w:val="24"/>
+          <w:szCs w:val="24"/>
+        </w:rPr>
+      </w:pPr>
+    </w:p>
+    <w:p>
+      <w:pPr>
+        <w:rPr>
+          <w:rFonts w:ascii="Times New Roman" w:hAnsi="Times New Roman" w:cs="Times New Roman"/>
+          <w:b/>
+          <w:sz w:val="24"/>
+          <w:szCs w:val="24"/>
+        </w:rPr>
+      </w:pPr>
+    </w:p>
+    <w:p>
+      <w:pPr>
+        <w:rPr>
+          <w:rFonts w:ascii="Times New Roman" w:hAnsi="Times New Roman" w:cs="Times New Roman"/>
+          <w:b/>
+          <w:sz w:val="24"/>
+          <w:szCs w:val="24"/>
+        </w:rPr>
+      </w:pPr>
+    </w:p>
+    <w:p>
+      <w:pPr>
+        <w:rPr>
+          <w:rFonts w:ascii="Times New Roman" w:hAnsi="Times New Roman" w:cs="Times New Roman"/>
+          <w:b/>
+          <w:sz w:val="24"/>
+          <w:szCs w:val="24"/>
+        </w:rPr>
+      </w:pPr>
+    </w:p>
+    <w:p>
+      <w:pPr>
+        <w:rPr>
+          <w:rFonts w:ascii="Times New Roman" w:hAnsi="Times New Roman" w:cs="Times New Roman"/>
+          <w:b/>
+          <w:sz w:val="24"/>
+          <w:szCs w:val="24"/>
+        </w:rPr>
+      </w:pPr>
+    </w:p>
+    <w:p>
+      <w:pPr>
+        <w:rPr>
+          <w:rFonts w:ascii="Times New Roman" w:hAnsi="Times New Roman" w:cs="Times New Roman"/>
+          <w:b/>
+          <w:sz w:val="24"/>
+          <w:szCs w:val="24"/>
+        </w:rPr>
+      </w:pPr>
+    </w:p>
+    <w:p>
+      <w:pPr>
+        <w:rPr>
+          <w:rFonts w:ascii="Times New Roman" w:hAnsi="Times New Roman" w:cs="Times New Roman"/>
+          <w:b/>
+          <w:sz w:val="24"/>
+          <w:szCs w:val="24"/>
+        </w:rPr>
+      </w:pPr>
     </w:p>
     <w:p>
       <w:pPr>
@@ -201,18 +1037,12 @@
     <w:p>
       <w:pPr>
         <w:pStyle w:val="ListParagraph"/>
-        <w:numPr>
-          <w:ilvl w:val="0"/>
-          <w:numId w:val="1"/>
-        </w:numPr>
-        <w:rPr>
-          <w:rFonts w:ascii="Times New Roman" w:hAnsi="Times New Roman" w:cs="Times New Roman"/>
-          <w:sz w:val="24"/>
-          <w:szCs w:val="24"/>
-        </w:rPr>
-      </w:pPr>
-      <w:bookmarkStart w:id="0" w:name="_GoBack"/>
-      <w:bookmarkEnd w:id="0"/>
+        <w:rPr>
+          <w:rFonts w:ascii="Times New Roman" w:hAnsi="Times New Roman" w:cs="Times New Roman"/>
+          <w:sz w:val="24"/>
+          <w:szCs w:val="24"/>
+        </w:rPr>
+      </w:pPr>
     </w:p>
     <w:sectPr>
       <w:pgSz w:w="12240" w:h="15840"/>
@@ -225,8 +1055,234 @@
 </file>
 
 <file path=word/numbering.xml><?xml version="1.0" encoding="utf-8"?>
-<w:numbering xmlns:wpc="http://schemas.microsoft.com/office/word/2010/wordprocessingCanvas" xmlns:cx="http://schemas.microsoft.com/office/drawing/2014/chartex" xmlns:cx1="http://schemas.microsoft.com/office/drawing/2015/9/8/chartex" xmlns:cx2="http://schemas.microsoft.com/office/drawing/2015/10/21/chartex" xmlns:cx3="http://schemas.microsoft.com/office/drawing/2016/5/9/chartex" xmlns:cx4="http://schemas.microsoft.com/office/drawing/2016/5/10/chartex" xmlns:cx5="http://schemas.microsoft.com/office/drawing/2016/5/11/chartex" xmlns:cx6="http://schemas.microsoft.com/office/drawing/2016/5/12/chartex" xmlns:cx7="http://schemas.microsoft.com/office/drawing/2016/5/13/chartex" xmlns:cx8="http://schemas.microsoft.com/office/drawing/2016/5/14/chartex" xmlns:mc="http://schemas.openxmlformats.org/markup-compatibility/2006" xmlns:aink="http://schemas.microsoft.com/office/drawing/2016/ink" xmlns:am3d="http://schemas.microsoft.com/office/drawing/2017/model3d" xmlns:o="urn:schemas-microsoft-com:office:office" xmlns:r="http://schemas.openxmlformats.org/officeDocument/2006/relationships" xmlns:m="http://schemas.openxmlformats.org/officeDocument/2006/math" xmlns:v="urn:schemas-microsoft-com:vml" xmlns:wp14="http://schemas.microsoft.com/office/word/2010/wordprocessingDrawing" xmlns:wp="http://schemas.openxmlformats.org/drawingml/2006/wordprocessingDrawing" xmlns:w10="urn:schemas-microsoft-com:office:word" xmlns:w="http://schemas.openxmlformats.org/wordprocessingml/2006/main" xmlns:w14="http://schemas.microsoft.com/office/word/2010/wordml" xmlns:w15="http://schemas.microsoft.com/office/word/2012/wordml" xmlns:w16cid="http://schemas.microsoft.com/office/word/2016/wordml/cid" xmlns:w16se="http://schemas.microsoft.com/office/word/2015/wordml/symex" xmlns:wpg="http://schemas.microsoft.com/office/word/2010/wordprocessingGroup" xmlns:wpi="http://schemas.microsoft.com/office/word/2010/wordprocessingInk" xmlns:wne="http://schemas.microsoft.com/office/word/2006/wordml" xmlns:wps="http://schemas.microsoft.com/office/word/2010/wordprocessingShape" mc:Ignorable="w14 w15 w16se w16cid wp14">
+<w:numbering xmlns:wpc="http://schemas.microsoft.com/office/word/2010/wordprocessingCanvas" xmlns:cx="http://schemas.microsoft.com/office/drawing/2014/chartex" xmlns:cx1="http://schemas.microsoft.com/office/drawing/2015/9/8/chartex" xmlns:cx2="http://schemas.microsoft.com/office/drawing/2015/10/21/chartex" xmlns:cx3="http://schemas.microsoft.com/office/drawing/2016/5/9/chartex" xmlns:cx4="http://schemas.microsoft.com/office/drawing/2016/5/10/chartex" xmlns:cx5="http://schemas.microsoft.com/office/drawing/2016/5/11/chartex" xmlns:cx6="http://schemas.microsoft.com/office/drawing/2016/5/12/chartex" xmlns:cx7="http://schemas.microsoft.com/office/drawing/2016/5/13/chartex" xmlns:cx8="http://schemas.microsoft.com/office/drawing/2016/5/14/chartex" xmlns:mc="http://schemas.openxmlformats.org/markup-compatibility/2006" xmlns:aink="http://schemas.microsoft.com/office/drawing/2016/ink" xmlns:am3d="http://schemas.microsoft.com/office/drawing/2017/model3d" xmlns:o="urn:schemas-microsoft-com:office:office" xmlns:r="http://schemas.openxmlformats.org/officeDocument/2006/relationships" xmlns:m="http://schemas.openxmlformats.org/officeDocument/2006/math" xmlns:v="urn:schemas-microsoft-com:vml" xmlns:wp14="http://schemas.microsoft.com/office/word/2010/wordprocessingDrawing" xmlns:wp="http://schemas.openxmlformats.org/drawingml/2006/wordprocessingDrawing" xmlns:w10="urn:schemas-microsoft-com:office:word" xmlns:w="http://schemas.openxmlformats.org/wordprocessingml/2006/main" xmlns:w14="http://schemas.microsoft.com/office/word/2010/wordml" xmlns:w15="http://schemas.microsoft.com/office/word/2012/wordml" xmlns:w16cex="http://schemas.microsoft.com/office/word/2018/wordml/cex" xmlns:w16cid="http://schemas.microsoft.com/office/word/2016/wordml/cid" xmlns:w16="http://schemas.microsoft.com/office/word/2018/wordml" xmlns:w16se="http://schemas.microsoft.com/office/word/2015/wordml/symex" xmlns:wpg="http://schemas.microsoft.com/office/word/2010/wordprocessingGroup" xmlns:wpi="http://schemas.microsoft.com/office/word/2010/wordprocessingInk" xmlns:wne="http://schemas.microsoft.com/office/word/2006/wordml" xmlns:wps="http://schemas.microsoft.com/office/word/2010/wordprocessingShape" mc:Ignorable="w14 w15 w16se w16cid w16 w16cex wp14">
   <w:abstractNum w:abstractNumId="0" w15:restartNumberingAfterBreak="0">
+    <w:nsid w:val="362E44F8"/>
+    <w:multiLevelType w:val="hybridMultilevel"/>
+    <w:tmpl w:val="28D4D544"/>
+    <w:lvl w:ilvl="0" w:tplc="04090001">
+      <w:start w:val="1"/>
+      <w:numFmt w:val="bullet"/>
+      <w:lvlText w:val=""/>
+      <w:lvlJc w:val="left"/>
+      <w:pPr>
+        <w:ind w:left="720" w:hanging="360"/>
+      </w:pPr>
+      <w:rPr>
+        <w:rFonts w:ascii="Symbol" w:hAnsi="Symbol" w:hint="default"/>
+      </w:rPr>
+    </w:lvl>
+    <w:lvl w:ilvl="1" w:tplc="04090003" w:tentative="1">
+      <w:start w:val="1"/>
+      <w:numFmt w:val="bullet"/>
+      <w:lvlText w:val="o"/>
+      <w:lvlJc w:val="left"/>
+      <w:pPr>
+        <w:ind w:left="1440" w:hanging="360"/>
+      </w:pPr>
+      <w:rPr>
+        <w:rFonts w:ascii="Courier New" w:hAnsi="Courier New" w:cs="Courier New" w:hint="default"/>
+      </w:rPr>
+    </w:lvl>
+    <w:lvl w:ilvl="2" w:tplc="04090005" w:tentative="1">
+      <w:start w:val="1"/>
+      <w:numFmt w:val="bullet"/>
+      <w:lvlText w:val=""/>
+      <w:lvlJc w:val="left"/>
+      <w:pPr>
+        <w:ind w:left="2160" w:hanging="360"/>
+      </w:pPr>
+      <w:rPr>
+        <w:rFonts w:ascii="Wingdings" w:hAnsi="Wingdings" w:hint="default"/>
+      </w:rPr>
+    </w:lvl>
+    <w:lvl w:ilvl="3" w:tplc="04090001" w:tentative="1">
+      <w:start w:val="1"/>
+      <w:numFmt w:val="bullet"/>
+      <w:lvlText w:val=""/>
+      <w:lvlJc w:val="left"/>
+      <w:pPr>
+        <w:ind w:left="2880" w:hanging="360"/>
+      </w:pPr>
+      <w:rPr>
+        <w:rFonts w:ascii="Symbol" w:hAnsi="Symbol" w:hint="default"/>
+      </w:rPr>
+    </w:lvl>
+    <w:lvl w:ilvl="4" w:tplc="04090003" w:tentative="1">
+      <w:start w:val="1"/>
+      <w:numFmt w:val="bullet"/>
+      <w:lvlText w:val="o"/>
+      <w:lvlJc w:val="left"/>
+      <w:pPr>
+        <w:ind w:left="3600" w:hanging="360"/>
+      </w:pPr>
+      <w:rPr>
+        <w:rFonts w:ascii="Courier New" w:hAnsi="Courier New" w:cs="Courier New" w:hint="default"/>
+      </w:rPr>
+    </w:lvl>
+    <w:lvl w:ilvl="5" w:tplc="04090005" w:tentative="1">
+      <w:start w:val="1"/>
+      <w:numFmt w:val="bullet"/>
+      <w:lvlText w:val=""/>
+      <w:lvlJc w:val="left"/>
+      <w:pPr>
+        <w:ind w:left="4320" w:hanging="360"/>
+      </w:pPr>
+      <w:rPr>
+        <w:rFonts w:ascii="Wingdings" w:hAnsi="Wingdings" w:hint="default"/>
+      </w:rPr>
+    </w:lvl>
+    <w:lvl w:ilvl="6" w:tplc="04090001" w:tentative="1">
+      <w:start w:val="1"/>
+      <w:numFmt w:val="bullet"/>
+      <w:lvlText w:val=""/>
+      <w:lvlJc w:val="left"/>
+      <w:pPr>
+        <w:ind w:left="5040" w:hanging="360"/>
+      </w:pPr>
+      <w:rPr>
+        <w:rFonts w:ascii="Symbol" w:hAnsi="Symbol" w:hint="default"/>
+      </w:rPr>
+    </w:lvl>
+    <w:lvl w:ilvl="7" w:tplc="04090003" w:tentative="1">
+      <w:start w:val="1"/>
+      <w:numFmt w:val="bullet"/>
+      <w:lvlText w:val="o"/>
+      <w:lvlJc w:val="left"/>
+      <w:pPr>
+        <w:ind w:left="5760" w:hanging="360"/>
+      </w:pPr>
+      <w:rPr>
+        <w:rFonts w:ascii="Courier New" w:hAnsi="Courier New" w:cs="Courier New" w:hint="default"/>
+      </w:rPr>
+    </w:lvl>
+    <w:lvl w:ilvl="8" w:tplc="04090005" w:tentative="1">
+      <w:start w:val="1"/>
+      <w:numFmt w:val="bullet"/>
+      <w:lvlText w:val=""/>
+      <w:lvlJc w:val="left"/>
+      <w:pPr>
+        <w:ind w:left="6480" w:hanging="360"/>
+      </w:pPr>
+      <w:rPr>
+        <w:rFonts w:ascii="Wingdings" w:hAnsi="Wingdings" w:hint="default"/>
+      </w:rPr>
+    </w:lvl>
+  </w:abstractNum>
+  <w:abstractNum w:abstractNumId="1" w15:restartNumberingAfterBreak="0">
+    <w:nsid w:val="3C3E5527"/>
+    <w:multiLevelType w:val="hybridMultilevel"/>
+    <w:tmpl w:val="19AE6DA8"/>
+    <w:lvl w:ilvl="0" w:tplc="04090001">
+      <w:start w:val="1"/>
+      <w:numFmt w:val="bullet"/>
+      <w:lvlText w:val=""/>
+      <w:lvlJc w:val="left"/>
+      <w:pPr>
+        <w:ind w:left="720" w:hanging="360"/>
+      </w:pPr>
+      <w:rPr>
+        <w:rFonts w:ascii="Symbol" w:hAnsi="Symbol" w:hint="default"/>
+      </w:rPr>
+    </w:lvl>
+    <w:lvl w:ilvl="1" w:tplc="04090003" w:tentative="1">
+      <w:start w:val="1"/>
+      <w:numFmt w:val="bullet"/>
+      <w:lvlText w:val="o"/>
+      <w:lvlJc w:val="left"/>
+      <w:pPr>
+        <w:ind w:left="1440" w:hanging="360"/>
+      </w:pPr>
+      <w:rPr>
+        <w:rFonts w:ascii="Courier New" w:hAnsi="Courier New" w:cs="Courier New" w:hint="default"/>
+      </w:rPr>
+    </w:lvl>
+    <w:lvl w:ilvl="2" w:tplc="04090005" w:tentative="1">
+      <w:start w:val="1"/>
+      <w:numFmt w:val="bullet"/>
+      <w:lvlText w:val=""/>
+      <w:lvlJc w:val="left"/>
+      <w:pPr>
+        <w:ind w:left="2160" w:hanging="360"/>
+      </w:pPr>
+      <w:rPr>
+        <w:rFonts w:ascii="Wingdings" w:hAnsi="Wingdings" w:hint="default"/>
+      </w:rPr>
+    </w:lvl>
+    <w:lvl w:ilvl="3" w:tplc="04090001" w:tentative="1">
+      <w:start w:val="1"/>
+      <w:numFmt w:val="bullet"/>
+      <w:lvlText w:val=""/>
+      <w:lvlJc w:val="left"/>
+      <w:pPr>
+        <w:ind w:left="2880" w:hanging="360"/>
+      </w:pPr>
+      <w:rPr>
+        <w:rFonts w:ascii="Symbol" w:hAnsi="Symbol" w:hint="default"/>
+      </w:rPr>
+    </w:lvl>
+    <w:lvl w:ilvl="4" w:tplc="04090003" w:tentative="1">
+      <w:start w:val="1"/>
+      <w:numFmt w:val="bullet"/>
+      <w:lvlText w:val="o"/>
+      <w:lvlJc w:val="left"/>
+      <w:pPr>
+        <w:ind w:left="3600" w:hanging="360"/>
+      </w:pPr>
+      <w:rPr>
+        <w:rFonts w:ascii="Courier New" w:hAnsi="Courier New" w:cs="Courier New" w:hint="default"/>
+      </w:rPr>
+    </w:lvl>
+    <w:lvl w:ilvl="5" w:tplc="04090005" w:tentative="1">
+      <w:start w:val="1"/>
+      <w:numFmt w:val="bullet"/>
+      <w:lvlText w:val=""/>
+      <w:lvlJc w:val="left"/>
+      <w:pPr>
+        <w:ind w:left="4320" w:hanging="360"/>
+      </w:pPr>
+      <w:rPr>
+        <w:rFonts w:ascii="Wingdings" w:hAnsi="Wingdings" w:hint="default"/>
+      </w:rPr>
+    </w:lvl>
+    <w:lvl w:ilvl="6" w:tplc="04090001" w:tentative="1">
+      <w:start w:val="1"/>
+      <w:numFmt w:val="bullet"/>
+      <w:lvlText w:val=""/>
+      <w:lvlJc w:val="left"/>
+      <w:pPr>
+        <w:ind w:left="5040" w:hanging="360"/>
+      </w:pPr>
+      <w:rPr>
+        <w:rFonts w:ascii="Symbol" w:hAnsi="Symbol" w:hint="default"/>
+      </w:rPr>
+    </w:lvl>
+    <w:lvl w:ilvl="7" w:tplc="04090003" w:tentative="1">
+      <w:start w:val="1"/>
+      <w:numFmt w:val="bullet"/>
+      <w:lvlText w:val="o"/>
+      <w:lvlJc w:val="left"/>
+      <w:pPr>
+        <w:ind w:left="5760" w:hanging="360"/>
+      </w:pPr>
+      <w:rPr>
+        <w:rFonts w:ascii="Courier New" w:hAnsi="Courier New" w:cs="Courier New" w:hint="default"/>
+      </w:rPr>
+    </w:lvl>
+    <w:lvl w:ilvl="8" w:tplc="04090005" w:tentative="1">
+      <w:start w:val="1"/>
+      <w:numFmt w:val="bullet"/>
+      <w:lvlText w:val=""/>
+      <w:lvlJc w:val="left"/>
+      <w:pPr>
+        <w:ind w:left="6480" w:hanging="360"/>
+      </w:pPr>
+      <w:rPr>
+        <w:rFonts w:ascii="Wingdings" w:hAnsi="Wingdings" w:hint="default"/>
+      </w:rPr>
+    </w:lvl>
+  </w:abstractNum>
+  <w:abstractNum w:abstractNumId="2" w15:restartNumberingAfterBreak="0">
     <w:nsid w:val="43C47BBE"/>
     <w:multiLevelType w:val="hybridMultilevel"/>
     <w:tmpl w:val="278A39D6"/>
@@ -339,14 +1395,484 @@
       </w:rPr>
     </w:lvl>
   </w:abstractNum>
+  <w:abstractNum w:abstractNumId="3" w15:restartNumberingAfterBreak="0">
+    <w:nsid w:val="4EDB614E"/>
+    <w:multiLevelType w:val="hybridMultilevel"/>
+    <w:tmpl w:val="7166F142"/>
+    <w:lvl w:ilvl="0" w:tplc="04090001">
+      <w:start w:val="1"/>
+      <w:numFmt w:val="bullet"/>
+      <w:lvlText w:val=""/>
+      <w:lvlJc w:val="left"/>
+      <w:pPr>
+        <w:ind w:left="720" w:hanging="360"/>
+      </w:pPr>
+      <w:rPr>
+        <w:rFonts w:ascii="Symbol" w:hAnsi="Symbol" w:hint="default"/>
+      </w:rPr>
+    </w:lvl>
+    <w:lvl w:ilvl="1" w:tplc="04090003" w:tentative="1">
+      <w:start w:val="1"/>
+      <w:numFmt w:val="bullet"/>
+      <w:lvlText w:val="o"/>
+      <w:lvlJc w:val="left"/>
+      <w:pPr>
+        <w:ind w:left="1440" w:hanging="360"/>
+      </w:pPr>
+      <w:rPr>
+        <w:rFonts w:ascii="Courier New" w:hAnsi="Courier New" w:cs="Courier New" w:hint="default"/>
+      </w:rPr>
+    </w:lvl>
+    <w:lvl w:ilvl="2" w:tplc="04090005" w:tentative="1">
+      <w:start w:val="1"/>
+      <w:numFmt w:val="bullet"/>
+      <w:lvlText w:val=""/>
+      <w:lvlJc w:val="left"/>
+      <w:pPr>
+        <w:ind w:left="2160" w:hanging="360"/>
+      </w:pPr>
+      <w:rPr>
+        <w:rFonts w:ascii="Wingdings" w:hAnsi="Wingdings" w:hint="default"/>
+      </w:rPr>
+    </w:lvl>
+    <w:lvl w:ilvl="3" w:tplc="04090001" w:tentative="1">
+      <w:start w:val="1"/>
+      <w:numFmt w:val="bullet"/>
+      <w:lvlText w:val=""/>
+      <w:lvlJc w:val="left"/>
+      <w:pPr>
+        <w:ind w:left="2880" w:hanging="360"/>
+      </w:pPr>
+      <w:rPr>
+        <w:rFonts w:ascii="Symbol" w:hAnsi="Symbol" w:hint="default"/>
+      </w:rPr>
+    </w:lvl>
+    <w:lvl w:ilvl="4" w:tplc="04090003" w:tentative="1">
+      <w:start w:val="1"/>
+      <w:numFmt w:val="bullet"/>
+      <w:lvlText w:val="o"/>
+      <w:lvlJc w:val="left"/>
+      <w:pPr>
+        <w:ind w:left="3600" w:hanging="360"/>
+      </w:pPr>
+      <w:rPr>
+        <w:rFonts w:ascii="Courier New" w:hAnsi="Courier New" w:cs="Courier New" w:hint="default"/>
+      </w:rPr>
+    </w:lvl>
+    <w:lvl w:ilvl="5" w:tplc="04090005" w:tentative="1">
+      <w:start w:val="1"/>
+      <w:numFmt w:val="bullet"/>
+      <w:lvlText w:val=""/>
+      <w:lvlJc w:val="left"/>
+      <w:pPr>
+        <w:ind w:left="4320" w:hanging="360"/>
+      </w:pPr>
+      <w:rPr>
+        <w:rFonts w:ascii="Wingdings" w:hAnsi="Wingdings" w:hint="default"/>
+      </w:rPr>
+    </w:lvl>
+    <w:lvl w:ilvl="6" w:tplc="04090001" w:tentative="1">
+      <w:start w:val="1"/>
+      <w:numFmt w:val="bullet"/>
+      <w:lvlText w:val=""/>
+      <w:lvlJc w:val="left"/>
+      <w:pPr>
+        <w:ind w:left="5040" w:hanging="360"/>
+      </w:pPr>
+      <w:rPr>
+        <w:rFonts w:ascii="Symbol" w:hAnsi="Symbol" w:hint="default"/>
+      </w:rPr>
+    </w:lvl>
+    <w:lvl w:ilvl="7" w:tplc="04090003" w:tentative="1">
+      <w:start w:val="1"/>
+      <w:numFmt w:val="bullet"/>
+      <w:lvlText w:val="o"/>
+      <w:lvlJc w:val="left"/>
+      <w:pPr>
+        <w:ind w:left="5760" w:hanging="360"/>
+      </w:pPr>
+      <w:rPr>
+        <w:rFonts w:ascii="Courier New" w:hAnsi="Courier New" w:cs="Courier New" w:hint="default"/>
+      </w:rPr>
+    </w:lvl>
+    <w:lvl w:ilvl="8" w:tplc="04090005" w:tentative="1">
+      <w:start w:val="1"/>
+      <w:numFmt w:val="bullet"/>
+      <w:lvlText w:val=""/>
+      <w:lvlJc w:val="left"/>
+      <w:pPr>
+        <w:ind w:left="6480" w:hanging="360"/>
+      </w:pPr>
+      <w:rPr>
+        <w:rFonts w:ascii="Wingdings" w:hAnsi="Wingdings" w:hint="default"/>
+      </w:rPr>
+    </w:lvl>
+  </w:abstractNum>
+  <w:abstractNum w:abstractNumId="4" w15:restartNumberingAfterBreak="0">
+    <w:nsid w:val="5AA250C1"/>
+    <w:multiLevelType w:val="hybridMultilevel"/>
+    <w:tmpl w:val="88464E1E"/>
+    <w:lvl w:ilvl="0" w:tplc="04090001">
+      <w:start w:val="1"/>
+      <w:numFmt w:val="bullet"/>
+      <w:lvlText w:val=""/>
+      <w:lvlJc w:val="left"/>
+      <w:pPr>
+        <w:ind w:left="720" w:hanging="360"/>
+      </w:pPr>
+      <w:rPr>
+        <w:rFonts w:ascii="Symbol" w:hAnsi="Symbol" w:hint="default"/>
+      </w:rPr>
+    </w:lvl>
+    <w:lvl w:ilvl="1" w:tplc="04090003" w:tentative="1">
+      <w:start w:val="1"/>
+      <w:numFmt w:val="bullet"/>
+      <w:lvlText w:val="o"/>
+      <w:lvlJc w:val="left"/>
+      <w:pPr>
+        <w:ind w:left="1440" w:hanging="360"/>
+      </w:pPr>
+      <w:rPr>
+        <w:rFonts w:ascii="Courier New" w:hAnsi="Courier New" w:cs="Courier New" w:hint="default"/>
+      </w:rPr>
+    </w:lvl>
+    <w:lvl w:ilvl="2" w:tplc="04090005" w:tentative="1">
+      <w:start w:val="1"/>
+      <w:numFmt w:val="bullet"/>
+      <w:lvlText w:val=""/>
+      <w:lvlJc w:val="left"/>
+      <w:pPr>
+        <w:ind w:left="2160" w:hanging="360"/>
+      </w:pPr>
+      <w:rPr>
+        <w:rFonts w:ascii="Wingdings" w:hAnsi="Wingdings" w:hint="default"/>
+      </w:rPr>
+    </w:lvl>
+    <w:lvl w:ilvl="3" w:tplc="04090001" w:tentative="1">
+      <w:start w:val="1"/>
+      <w:numFmt w:val="bullet"/>
+      <w:lvlText w:val=""/>
+      <w:lvlJc w:val="left"/>
+      <w:pPr>
+        <w:ind w:left="2880" w:hanging="360"/>
+      </w:pPr>
+      <w:rPr>
+        <w:rFonts w:ascii="Symbol" w:hAnsi="Symbol" w:hint="default"/>
+      </w:rPr>
+    </w:lvl>
+    <w:lvl w:ilvl="4" w:tplc="04090003" w:tentative="1">
+      <w:start w:val="1"/>
+      <w:numFmt w:val="bullet"/>
+      <w:lvlText w:val="o"/>
+      <w:lvlJc w:val="left"/>
+      <w:pPr>
+        <w:ind w:left="3600" w:hanging="360"/>
+      </w:pPr>
+      <w:rPr>
+        <w:rFonts w:ascii="Courier New" w:hAnsi="Courier New" w:cs="Courier New" w:hint="default"/>
+      </w:rPr>
+    </w:lvl>
+    <w:lvl w:ilvl="5" w:tplc="04090005" w:tentative="1">
+      <w:start w:val="1"/>
+      <w:numFmt w:val="bullet"/>
+      <w:lvlText w:val=""/>
+      <w:lvlJc w:val="left"/>
+      <w:pPr>
+        <w:ind w:left="4320" w:hanging="360"/>
+      </w:pPr>
+      <w:rPr>
+        <w:rFonts w:ascii="Wingdings" w:hAnsi="Wingdings" w:hint="default"/>
+      </w:rPr>
+    </w:lvl>
+    <w:lvl w:ilvl="6" w:tplc="04090001" w:tentative="1">
+      <w:start w:val="1"/>
+      <w:numFmt w:val="bullet"/>
+      <w:lvlText w:val=""/>
+      <w:lvlJc w:val="left"/>
+      <w:pPr>
+        <w:ind w:left="5040" w:hanging="360"/>
+      </w:pPr>
+      <w:rPr>
+        <w:rFonts w:ascii="Symbol" w:hAnsi="Symbol" w:hint="default"/>
+      </w:rPr>
+    </w:lvl>
+    <w:lvl w:ilvl="7" w:tplc="04090003" w:tentative="1">
+      <w:start w:val="1"/>
+      <w:numFmt w:val="bullet"/>
+      <w:lvlText w:val="o"/>
+      <w:lvlJc w:val="left"/>
+      <w:pPr>
+        <w:ind w:left="5760" w:hanging="360"/>
+      </w:pPr>
+      <w:rPr>
+        <w:rFonts w:ascii="Courier New" w:hAnsi="Courier New" w:cs="Courier New" w:hint="default"/>
+      </w:rPr>
+    </w:lvl>
+    <w:lvl w:ilvl="8" w:tplc="04090005" w:tentative="1">
+      <w:start w:val="1"/>
+      <w:numFmt w:val="bullet"/>
+      <w:lvlText w:val=""/>
+      <w:lvlJc w:val="left"/>
+      <w:pPr>
+        <w:ind w:left="6480" w:hanging="360"/>
+      </w:pPr>
+      <w:rPr>
+        <w:rFonts w:ascii="Wingdings" w:hAnsi="Wingdings" w:hint="default"/>
+      </w:rPr>
+    </w:lvl>
+  </w:abstractNum>
+  <w:abstractNum w:abstractNumId="5" w15:restartNumberingAfterBreak="0">
+    <w:nsid w:val="64D87806"/>
+    <w:multiLevelType w:val="hybridMultilevel"/>
+    <w:tmpl w:val="BABA0DE0"/>
+    <w:lvl w:ilvl="0" w:tplc="04090001">
+      <w:start w:val="1"/>
+      <w:numFmt w:val="bullet"/>
+      <w:lvlText w:val=""/>
+      <w:lvlJc w:val="left"/>
+      <w:pPr>
+        <w:ind w:left="720" w:hanging="360"/>
+      </w:pPr>
+      <w:rPr>
+        <w:rFonts w:ascii="Symbol" w:hAnsi="Symbol" w:hint="default"/>
+      </w:rPr>
+    </w:lvl>
+    <w:lvl w:ilvl="1" w:tplc="04090003" w:tentative="1">
+      <w:start w:val="1"/>
+      <w:numFmt w:val="bullet"/>
+      <w:lvlText w:val="o"/>
+      <w:lvlJc w:val="left"/>
+      <w:pPr>
+        <w:ind w:left="1440" w:hanging="360"/>
+      </w:pPr>
+      <w:rPr>
+        <w:rFonts w:ascii="Courier New" w:hAnsi="Courier New" w:cs="Courier New" w:hint="default"/>
+      </w:rPr>
+    </w:lvl>
+    <w:lvl w:ilvl="2" w:tplc="04090005" w:tentative="1">
+      <w:start w:val="1"/>
+      <w:numFmt w:val="bullet"/>
+      <w:lvlText w:val=""/>
+      <w:lvlJc w:val="left"/>
+      <w:pPr>
+        <w:ind w:left="2160" w:hanging="360"/>
+      </w:pPr>
+      <w:rPr>
+        <w:rFonts w:ascii="Wingdings" w:hAnsi="Wingdings" w:hint="default"/>
+      </w:rPr>
+    </w:lvl>
+    <w:lvl w:ilvl="3" w:tplc="04090001" w:tentative="1">
+      <w:start w:val="1"/>
+      <w:numFmt w:val="bullet"/>
+      <w:lvlText w:val=""/>
+      <w:lvlJc w:val="left"/>
+      <w:pPr>
+        <w:ind w:left="2880" w:hanging="360"/>
+      </w:pPr>
+      <w:rPr>
+        <w:rFonts w:ascii="Symbol" w:hAnsi="Symbol" w:hint="default"/>
+      </w:rPr>
+    </w:lvl>
+    <w:lvl w:ilvl="4" w:tplc="04090003" w:tentative="1">
+      <w:start w:val="1"/>
+      <w:numFmt w:val="bullet"/>
+      <w:lvlText w:val="o"/>
+      <w:lvlJc w:val="left"/>
+      <w:pPr>
+        <w:ind w:left="3600" w:hanging="360"/>
+      </w:pPr>
+      <w:rPr>
+        <w:rFonts w:ascii="Courier New" w:hAnsi="Courier New" w:cs="Courier New" w:hint="default"/>
+      </w:rPr>
+    </w:lvl>
+    <w:lvl w:ilvl="5" w:tplc="04090005" w:tentative="1">
+      <w:start w:val="1"/>
+      <w:numFmt w:val="bullet"/>
+      <w:lvlText w:val=""/>
+      <w:lvlJc w:val="left"/>
+      <w:pPr>
+        <w:ind w:left="4320" w:hanging="360"/>
+      </w:pPr>
+      <w:rPr>
+        <w:rFonts w:ascii="Wingdings" w:hAnsi="Wingdings" w:hint="default"/>
+      </w:rPr>
+    </w:lvl>
+    <w:lvl w:ilvl="6" w:tplc="04090001" w:tentative="1">
+      <w:start w:val="1"/>
+      <w:numFmt w:val="bullet"/>
+      <w:lvlText w:val=""/>
+      <w:lvlJc w:val="left"/>
+      <w:pPr>
+        <w:ind w:left="5040" w:hanging="360"/>
+      </w:pPr>
+      <w:rPr>
+        <w:rFonts w:ascii="Symbol" w:hAnsi="Symbol" w:hint="default"/>
+      </w:rPr>
+    </w:lvl>
+    <w:lvl w:ilvl="7" w:tplc="04090003" w:tentative="1">
+      <w:start w:val="1"/>
+      <w:numFmt w:val="bullet"/>
+      <w:lvlText w:val="o"/>
+      <w:lvlJc w:val="left"/>
+      <w:pPr>
+        <w:ind w:left="5760" w:hanging="360"/>
+      </w:pPr>
+      <w:rPr>
+        <w:rFonts w:ascii="Courier New" w:hAnsi="Courier New" w:cs="Courier New" w:hint="default"/>
+      </w:rPr>
+    </w:lvl>
+    <w:lvl w:ilvl="8" w:tplc="04090005" w:tentative="1">
+      <w:start w:val="1"/>
+      <w:numFmt w:val="bullet"/>
+      <w:lvlText w:val=""/>
+      <w:lvlJc w:val="left"/>
+      <w:pPr>
+        <w:ind w:left="6480" w:hanging="360"/>
+      </w:pPr>
+      <w:rPr>
+        <w:rFonts w:ascii="Wingdings" w:hAnsi="Wingdings" w:hint="default"/>
+      </w:rPr>
+    </w:lvl>
+  </w:abstractNum>
+  <w:abstractNum w:abstractNumId="6" w15:restartNumberingAfterBreak="0">
+    <w:nsid w:val="69912C9F"/>
+    <w:multiLevelType w:val="hybridMultilevel"/>
+    <w:tmpl w:val="06F2D734"/>
+    <w:lvl w:ilvl="0" w:tplc="04090001">
+      <w:start w:val="1"/>
+      <w:numFmt w:val="bullet"/>
+      <w:lvlText w:val=""/>
+      <w:lvlJc w:val="left"/>
+      <w:pPr>
+        <w:ind w:left="720" w:hanging="360"/>
+      </w:pPr>
+      <w:rPr>
+        <w:rFonts w:ascii="Symbol" w:hAnsi="Symbol" w:hint="default"/>
+      </w:rPr>
+    </w:lvl>
+    <w:lvl w:ilvl="1" w:tplc="04090003" w:tentative="1">
+      <w:start w:val="1"/>
+      <w:numFmt w:val="bullet"/>
+      <w:lvlText w:val="o"/>
+      <w:lvlJc w:val="left"/>
+      <w:pPr>
+        <w:ind w:left="1440" w:hanging="360"/>
+      </w:pPr>
+      <w:rPr>
+        <w:rFonts w:ascii="Courier New" w:hAnsi="Courier New" w:cs="Courier New" w:hint="default"/>
+      </w:rPr>
+    </w:lvl>
+    <w:lvl w:ilvl="2" w:tplc="04090005" w:tentative="1">
+      <w:start w:val="1"/>
+      <w:numFmt w:val="bullet"/>
+      <w:lvlText w:val=""/>
+      <w:lvlJc w:val="left"/>
+      <w:pPr>
+        <w:ind w:left="2160" w:hanging="360"/>
+      </w:pPr>
+      <w:rPr>
+        <w:rFonts w:ascii="Wingdings" w:hAnsi="Wingdings" w:hint="default"/>
+      </w:rPr>
+    </w:lvl>
+    <w:lvl w:ilvl="3" w:tplc="04090001" w:tentative="1">
+      <w:start w:val="1"/>
+      <w:numFmt w:val="bullet"/>
+      <w:lvlText w:val=""/>
+      <w:lvlJc w:val="left"/>
+      <w:pPr>
+        <w:ind w:left="2880" w:hanging="360"/>
+      </w:pPr>
+      <w:rPr>
+        <w:rFonts w:ascii="Symbol" w:hAnsi="Symbol" w:hint="default"/>
+      </w:rPr>
+    </w:lvl>
+    <w:lvl w:ilvl="4" w:tplc="04090003" w:tentative="1">
+      <w:start w:val="1"/>
+      <w:numFmt w:val="bullet"/>
+      <w:lvlText w:val="o"/>
+      <w:lvlJc w:val="left"/>
+      <w:pPr>
+        <w:ind w:left="3600" w:hanging="360"/>
+      </w:pPr>
+      <w:rPr>
+        <w:rFonts w:ascii="Courier New" w:hAnsi="Courier New" w:cs="Courier New" w:hint="default"/>
+      </w:rPr>
+    </w:lvl>
+    <w:lvl w:ilvl="5" w:tplc="04090005" w:tentative="1">
+      <w:start w:val="1"/>
+      <w:numFmt w:val="bullet"/>
+      <w:lvlText w:val=""/>
+      <w:lvlJc w:val="left"/>
+      <w:pPr>
+        <w:ind w:left="4320" w:hanging="360"/>
+      </w:pPr>
+      <w:rPr>
+        <w:rFonts w:ascii="Wingdings" w:hAnsi="Wingdings" w:hint="default"/>
+      </w:rPr>
+    </w:lvl>
+    <w:lvl w:ilvl="6" w:tplc="04090001" w:tentative="1">
+      <w:start w:val="1"/>
+      <w:numFmt w:val="bullet"/>
+      <w:lvlText w:val=""/>
+      <w:lvlJc w:val="left"/>
+      <w:pPr>
+        <w:ind w:left="5040" w:hanging="360"/>
+      </w:pPr>
+      <w:rPr>
+        <w:rFonts w:ascii="Symbol" w:hAnsi="Symbol" w:hint="default"/>
+      </w:rPr>
+    </w:lvl>
+    <w:lvl w:ilvl="7" w:tplc="04090003" w:tentative="1">
+      <w:start w:val="1"/>
+      <w:numFmt w:val="bullet"/>
+      <w:lvlText w:val="o"/>
+      <w:lvlJc w:val="left"/>
+      <w:pPr>
+        <w:ind w:left="5760" w:hanging="360"/>
+      </w:pPr>
+      <w:rPr>
+        <w:rFonts w:ascii="Courier New" w:hAnsi="Courier New" w:cs="Courier New" w:hint="default"/>
+      </w:rPr>
+    </w:lvl>
+    <w:lvl w:ilvl="8" w:tplc="04090005" w:tentative="1">
+      <w:start w:val="1"/>
+      <w:numFmt w:val="bullet"/>
+      <w:lvlText w:val=""/>
+      <w:lvlJc w:val="left"/>
+      <w:pPr>
+        <w:ind w:left="6480" w:hanging="360"/>
+      </w:pPr>
+      <w:rPr>
+        <w:rFonts w:ascii="Wingdings" w:hAnsi="Wingdings" w:hint="default"/>
+      </w:rPr>
+    </w:lvl>
+  </w:abstractNum>
   <w:num w:numId="1">
+    <w:abstractNumId w:val="2"/>
+  </w:num>
+  <w:num w:numId="2">
+    <w:abstractNumId w:val="3"/>
+  </w:num>
+  <w:num w:numId="3">
     <w:abstractNumId w:val="0"/>
+  </w:num>
+  <w:num w:numId="4">
+    <w:abstractNumId w:val="5"/>
+  </w:num>
+  <w:num w:numId="5">
+    <w:abstractNumId w:val="1"/>
+  </w:num>
+  <w:num w:numId="6">
+    <w:abstractNumId w:val="4"/>
+  </w:num>
+  <w:num w:numId="7">
+    <w:abstractNumId w:val="6"/>
   </w:num>
 </w:numbering>
 </file>
 
 <file path=word/styles.xml><?xml version="1.0" encoding="utf-8"?>
-<w:styles xmlns:mc="http://schemas.openxmlformats.org/markup-compatibility/2006" xmlns:r="http://schemas.openxmlformats.org/officeDocument/2006/relationships" xmlns:w="http://schemas.openxmlformats.org/wordprocessingml/2006/main" xmlns:w14="http://schemas.microsoft.com/office/word/2010/wordml" xmlns:w15="http://schemas.microsoft.com/office/word/2012/wordml" xmlns:w16cid="http://schemas.microsoft.com/office/word/2016/wordml/cid" xmlns:w16se="http://schemas.microsoft.com/office/word/2015/wordml/symex" mc:Ignorable="w14 w15 w16se w16cid">
+<w:styles xmlns:mc="http://schemas.openxmlformats.org/markup-compatibility/2006" xmlns:r="http://schemas.openxmlformats.org/officeDocument/2006/relationships" xmlns:w="http://schemas.openxmlformats.org/wordprocessingml/2006/main" xmlns:w14="http://schemas.microsoft.com/office/word/2010/wordml" xmlns:w15="http://schemas.microsoft.com/office/word/2012/wordml" xmlns:w16cex="http://schemas.microsoft.com/office/word/2018/wordml/cex" xmlns:w16cid="http://schemas.microsoft.com/office/word/2016/wordml/cid" xmlns:w16="http://schemas.microsoft.com/office/word/2018/wordml" xmlns:w16se="http://schemas.microsoft.com/office/word/2015/wordml/symex" mc:Ignorable="w14 w15 w16se w16cid w16 w16cex">
   <w:docDefaults>
     <w:rPrDefault>
       <w:rPr>
@@ -362,7 +1888,7 @@
       </w:pPr>
     </w:pPrDefault>
   </w:docDefaults>
-  <w:latentStyles w:defLockedState="0" w:defUIPriority="99" w:defSemiHidden="0" w:defUnhideWhenUsed="0" w:defQFormat="0" w:count="375">
+  <w:latentStyles w:defLockedState="0" w:defUIPriority="99" w:defSemiHidden="0" w:defUnhideWhenUsed="0" w:defQFormat="0" w:count="376">
     <w:lsdException w:name="Normal" w:uiPriority="0" w:qFormat="1"/>
     <w:lsdException w:name="heading 1" w:uiPriority="9" w:qFormat="1"/>
     <w:lsdException w:name="heading 2" w:semiHidden="1" w:uiPriority="9" w:unhideWhenUsed="1" w:qFormat="1"/>
@@ -468,7 +1994,6 @@
     <w:lsdException w:name="HTML Sample" w:semiHidden="1" w:unhideWhenUsed="1"/>
     <w:lsdException w:name="HTML Typewriter" w:semiHidden="1" w:unhideWhenUsed="1"/>
     <w:lsdException w:name="HTML Variable" w:semiHidden="1" w:unhideWhenUsed="1"/>
-    <w:lsdException w:name="Normal Table" w:semiHidden="1" w:unhideWhenUsed="1"/>
     <w:lsdException w:name="annotation subject" w:semiHidden="1" w:unhideWhenUsed="1"/>
     <w:lsdException w:name="No List" w:semiHidden="1" w:unhideWhenUsed="1"/>
     <w:lsdException w:name="Outline List 1" w:semiHidden="1" w:unhideWhenUsed="1"/>
@@ -515,10 +2040,8 @@
     <w:lsdException w:name="Table Subtle 2" w:semiHidden="1" w:unhideWhenUsed="1"/>
     <w:lsdException w:name="Table Web 1" w:semiHidden="1" w:unhideWhenUsed="1"/>
     <w:lsdException w:name="Table Web 2" w:semiHidden="1" w:unhideWhenUsed="1"/>
-    <w:lsdException w:name="Table Web 3" w:semiHidden="1" w:unhideWhenUsed="1"/>
     <w:lsdException w:name="Balloon Text" w:semiHidden="1" w:unhideWhenUsed="1"/>
     <w:lsdException w:name="Table Grid" w:uiPriority="39"/>
-    <w:lsdException w:name="Table Theme" w:semiHidden="1" w:unhideWhenUsed="1"/>
     <w:lsdException w:name="Placeholder Text" w:semiHidden="1"/>
     <w:lsdException w:name="No Spacing" w:uiPriority="1" w:qFormat="1"/>
     <w:lsdException w:name="Light Shading" w:uiPriority="60"/>
@@ -738,6 +2261,7 @@
     <w:lsdException w:name="Smart Hyperlink" w:semiHidden="1" w:unhideWhenUsed="1"/>
     <w:lsdException w:name="Hashtag" w:semiHidden="1" w:unhideWhenUsed="1"/>
     <w:lsdException w:name="Unresolved Mention" w:semiHidden="1" w:unhideWhenUsed="1"/>
+    <w:lsdException w:name="Smart Link" w:semiHidden="1" w:unhideWhenUsed="1"/>
   </w:latentStyles>
   <w:style w:type="paragraph" w:default="1" w:styleId="Normal">
     <w:name w:val="Normal"/>

</xml_diff>